<commit_message>
DOM course completed. Functioning todo web app where items can be added and removed.
</commit_message>
<xml_diff>
--- a/notes.docx
+++ b/notes.docx
@@ -66,10 +66,10 @@
               </w:numPr>
             </w:pPr>
             <w:r>
-              <w:t>JavaScript DOM Crash Course - Part 2</w:t>
+              <w:t>JavaScript</w:t>
             </w:r>
             <w:r>
-              <w:t>, 10:24</w:t>
+              <w:t xml:space="preserve"> BookList app</w:t>
             </w:r>
             <w:bookmarkStart w:id="0" w:name="_GoBack"/>
             <w:bookmarkEnd w:id="0"/>

</xml_diff>